<commit_message>
Ajout d'info dans le document
</commit_message>
<xml_diff>
--- a/Document/Projet Android Sypnosis.docx
+++ b/Document/Projet Android Sypnosis.docx
@@ -967,14 +967,16 @@
       <w:pPr>
         <w:spacing w:line="360" w:lineRule="auto"/>
         <w:rPr>
-          <w:sz w:val="24"/>
-          <w:szCs w:val="24"/>
-        </w:rPr>
-      </w:pPr>
-      <w:r>
-        <w:rPr>
-          <w:sz w:val="24"/>
-          <w:szCs w:val="24"/>
+          <w:sz w:val="32"/>
+          <w:szCs w:val="32"/>
+          <w:u w:val="single"/>
+        </w:rPr>
+      </w:pPr>
+      <w:r>
+        <w:rPr>
+          <w:sz w:val="32"/>
+          <w:szCs w:val="32"/>
+          <w:u w:val="single"/>
         </w:rPr>
         <w:t>Cas d’utilisation de toutes les programmes</w:t>
       </w:r>
@@ -1085,17 +1087,191 @@
           </wp:inline>
         </w:drawing>
       </w:r>
+    </w:p>
+    <w:p>
+      <w:pPr>
+        <w:spacing w:line="360" w:lineRule="auto"/>
+        <w:rPr>
+          <w:sz w:val="44"/>
+          <w:szCs w:val="44"/>
+          <w:u w:val="single"/>
+        </w:rPr>
+      </w:pPr>
+      <w:r>
+        <w:rPr>
+          <w:sz w:val="44"/>
+          <w:szCs w:val="44"/>
+          <w:u w:val="single"/>
+        </w:rPr>
+        <w:lastRenderedPageBreak/>
+        <w:t>Interface des programm</w:t>
+      </w:r>
       <w:bookmarkStart w:id="0" w:name="_GoBack"/>
       <w:bookmarkEnd w:id="0"/>
-    </w:p>
-    <w:p>
-      <w:pPr>
-        <w:spacing w:line="360" w:lineRule="auto"/>
-        <w:rPr>
-          <w:sz w:val="24"/>
-          <w:szCs w:val="24"/>
-        </w:rPr>
-      </w:pPr>
+      <w:r>
+        <w:rPr>
+          <w:sz w:val="44"/>
+          <w:szCs w:val="44"/>
+          <w:u w:val="single"/>
+        </w:rPr>
+        <w:t>es</w:t>
+      </w:r>
+    </w:p>
+    <w:p>
+      <w:pPr>
+        <w:spacing w:line="360" w:lineRule="auto"/>
+        <w:rPr>
+          <w:sz w:val="24"/>
+          <w:szCs w:val="24"/>
+          <w:u w:val="single"/>
+        </w:rPr>
+      </w:pPr>
+      <w:r>
+        <w:rPr>
+          <w:sz w:val="24"/>
+          <w:szCs w:val="24"/>
+          <w:u w:val="single"/>
+        </w:rPr>
+        <w:t>Premier programme</w:t>
+      </w:r>
+    </w:p>
+    <w:p>
+      <w:pPr>
+        <w:spacing w:line="360" w:lineRule="auto"/>
+        <w:rPr>
+          <w:sz w:val="24"/>
+          <w:szCs w:val="24"/>
+          <w:u w:val="single"/>
+        </w:rPr>
+      </w:pPr>
+      <w:r>
+        <w:rPr>
+          <w:noProof/>
+          <w:sz w:val="24"/>
+          <w:szCs w:val="24"/>
+          <w:u w:val="single"/>
+          <w:lang w:eastAsia="fr-CA"/>
+        </w:rPr>
+        <w:drawing>
+          <wp:inline distT="0" distB="0" distL="0" distR="0">
+            <wp:extent cx="2921000" cy="2672404"/>
+            <wp:effectExtent l="0" t="0" r="0" b="0"/>
+            <wp:docPr id="4" name="Image 4"/>
+            <wp:cNvGraphicFramePr>
+              <a:graphicFrameLocks xmlns:a="http://schemas.openxmlformats.org/drawingml/2006/main" noChangeAspect="1"/>
+            </wp:cNvGraphicFramePr>
+            <a:graphic xmlns:a="http://schemas.openxmlformats.org/drawingml/2006/main">
+              <a:graphicData uri="http://schemas.openxmlformats.org/drawingml/2006/picture">
+                <pic:pic xmlns:pic="http://schemas.openxmlformats.org/drawingml/2006/picture">
+                  <pic:nvPicPr>
+                    <pic:cNvPr id="4" name="Premier programme.jpg"/>
+                    <pic:cNvPicPr/>
+                  </pic:nvPicPr>
+                  <pic:blipFill>
+                    <a:blip r:embed="rId9">
+                      <a:extLst>
+                        <a:ext uri="{28A0092B-C50C-407E-A947-70E740481C1C}">
+                          <a14:useLocalDpi xmlns:a14="http://schemas.microsoft.com/office/drawing/2010/main" val="0"/>
+                        </a:ext>
+                      </a:extLst>
+                    </a:blip>
+                    <a:stretch>
+                      <a:fillRect/>
+                    </a:stretch>
+                  </pic:blipFill>
+                  <pic:spPr>
+                    <a:xfrm>
+                      <a:off x="0" y="0"/>
+                      <a:ext cx="2934012" cy="2684309"/>
+                    </a:xfrm>
+                    <a:prstGeom prst="rect">
+                      <a:avLst/>
+                    </a:prstGeom>
+                  </pic:spPr>
+                </pic:pic>
+              </a:graphicData>
+            </a:graphic>
+          </wp:inline>
+        </w:drawing>
+      </w:r>
+    </w:p>
+    <w:p>
+      <w:pPr>
+        <w:spacing w:line="360" w:lineRule="auto"/>
+        <w:rPr>
+          <w:sz w:val="24"/>
+          <w:szCs w:val="24"/>
+          <w:u w:val="single"/>
+        </w:rPr>
+      </w:pPr>
+      <w:r>
+        <w:rPr>
+          <w:sz w:val="24"/>
+          <w:szCs w:val="24"/>
+          <w:u w:val="single"/>
+        </w:rPr>
+        <w:t>Deuxième programme</w:t>
+      </w:r>
+    </w:p>
+    <w:p>
+      <w:pPr>
+        <w:spacing w:line="360" w:lineRule="auto"/>
+        <w:rPr>
+          <w:sz w:val="24"/>
+          <w:szCs w:val="24"/>
+          <w:u w:val="single"/>
+        </w:rPr>
+      </w:pPr>
+      <w:r>
+        <w:rPr>
+          <w:noProof/>
+          <w:sz w:val="24"/>
+          <w:szCs w:val="24"/>
+          <w:u w:val="single"/>
+          <w:lang w:eastAsia="fr-CA"/>
+        </w:rPr>
+        <w:drawing>
+          <wp:inline distT="0" distB="0" distL="0" distR="0">
+            <wp:extent cx="2940050" cy="2907322"/>
+            <wp:effectExtent l="0" t="0" r="0" b="7620"/>
+            <wp:docPr id="5" name="Image 5"/>
+            <wp:cNvGraphicFramePr>
+              <a:graphicFrameLocks xmlns:a="http://schemas.openxmlformats.org/drawingml/2006/main" noChangeAspect="1"/>
+            </wp:cNvGraphicFramePr>
+            <a:graphic xmlns:a="http://schemas.openxmlformats.org/drawingml/2006/main">
+              <a:graphicData uri="http://schemas.openxmlformats.org/drawingml/2006/picture">
+                <pic:pic xmlns:pic="http://schemas.openxmlformats.org/drawingml/2006/picture">
+                  <pic:nvPicPr>
+                    <pic:cNvPr id="5" name="Deuxieme programme.jpg"/>
+                    <pic:cNvPicPr/>
+                  </pic:nvPicPr>
+                  <pic:blipFill>
+                    <a:blip r:embed="rId10">
+                      <a:extLst>
+                        <a:ext uri="{28A0092B-C50C-407E-A947-70E740481C1C}">
+                          <a14:useLocalDpi xmlns:a14="http://schemas.microsoft.com/office/drawing/2010/main" val="0"/>
+                        </a:ext>
+                      </a:extLst>
+                    </a:blip>
+                    <a:stretch>
+                      <a:fillRect/>
+                    </a:stretch>
+                  </pic:blipFill>
+                  <pic:spPr>
+                    <a:xfrm>
+                      <a:off x="0" y="0"/>
+                      <a:ext cx="2955663" cy="2922762"/>
+                    </a:xfrm>
+                    <a:prstGeom prst="rect">
+                      <a:avLst/>
+                    </a:prstGeom>
+                  </pic:spPr>
+                </pic:pic>
+              </a:graphicData>
+            </a:graphic>
+          </wp:inline>
+        </w:drawing>
+      </w:r>
     </w:p>
     <w:p>
       <w:pPr>
@@ -2309,21 +2485,21 @@
     <w:charset w:val="00"/>
     <w:family w:val="swiss"/>
     <w:pitch w:val="variable"/>
-    <w:sig w:usb0="E0002AFF" w:usb1="4000ACFF" w:usb2="00000001" w:usb3="00000000" w:csb0="000001FF" w:csb1="00000000"/>
+    <w:sig w:usb0="E0002AFF" w:usb1="C000247B" w:usb2="00000009" w:usb3="00000000" w:csb0="000001FF" w:csb1="00000000"/>
   </w:font>
   <w:font w:name="Times New Roman">
     <w:panose1 w:val="02020603050405020304"/>
     <w:charset w:val="00"/>
     <w:family w:val="roman"/>
     <w:pitch w:val="variable"/>
-    <w:sig w:usb0="E0002AFF" w:usb1="C0007843" w:usb2="00000009" w:usb3="00000000" w:csb0="000001FF" w:csb1="00000000"/>
+    <w:sig w:usb0="E0002EFF" w:usb1="C000785B" w:usb2="00000009" w:usb3="00000000" w:csb0="000001FF" w:csb1="00000000"/>
   </w:font>
   <w:font w:name="Calibri Light">
     <w:panose1 w:val="020F0302020204030204"/>
     <w:charset w:val="00"/>
     <w:family w:val="swiss"/>
     <w:pitch w:val="variable"/>
-    <w:sig w:usb0="A0002AEF" w:usb1="4000207B" w:usb2="00000000" w:usb3="00000000" w:csb0="000001FF" w:csb1="00000000"/>
+    <w:sig w:usb0="E0002AFF" w:usb1="C000247B" w:usb2="00000009" w:usb3="00000000" w:csb0="000001FF" w:csb1="00000000"/>
   </w:font>
 </w:fonts>
 </file>
@@ -2344,10 +2520,12 @@
   </w:compat>
   <w:rsids>
     <w:rsidRoot w:val="004C7F11"/>
+    <w:rsid w:val="000A3A7A"/>
     <w:rsid w:val="004C7F11"/>
     <w:rsid w:val="00696E9D"/>
     <w:rsid w:val="009161A5"/>
     <w:rsid w:val="00970F9F"/>
+    <w:rsid w:val="00BE5A07"/>
   </w:rsids>
   <m:mathPr>
     <m:mathFont m:val="Cambria Math"/>
@@ -3106,7 +3284,7 @@
 </file>
 
 <file path=customXml/itemProps2.xml><?xml version="1.0" encoding="utf-8"?>
-<ds:datastoreItem xmlns:ds="http://schemas.openxmlformats.org/officeDocument/2006/customXml" ds:itemID="{49CF6199-D0CC-447A-9C77-154F32481352}">
+<ds:datastoreItem xmlns:ds="http://schemas.openxmlformats.org/officeDocument/2006/customXml" ds:itemID="{1AB9E832-2CBE-40D7-94A3-1B29BCC2AC07}">
   <ds:schemaRefs>
     <ds:schemaRef ds:uri="http://schemas.openxmlformats.org/officeDocument/2006/bibliography"/>
   </ds:schemaRefs>

</xml_diff>